<commit_message>
Solution Summary documentation updates
</commit_message>
<xml_diff>
--- a/CBA-HCL_CodingTest_MortgageCalculator_Solution_Summary.docx
+++ b/CBA-HCL_CodingTest_MortgageCalculator_Solution_Summary.docx
@@ -25,7 +25,24 @@
         <w:t>The source code has been compiled in Release Mode and uploaded to Git Repository below,</w:t>
       </w:r>
     </w:p>
-    <w:p/>
+    <w:p>
+      <w:pPr>
+        <w:pStyle w:val="ListParagraph"/>
+      </w:pPr>
+      <w:hyperlink r:id="rId7" w:history="1">
+        <w:r>
+          <w:rPr>
+            <w:rStyle w:val="Hyperlink"/>
+          </w:rPr>
+          <w:t>https://github.com/edwin-justin/Git_Projects.git</w:t>
+        </w:r>
+      </w:hyperlink>
+    </w:p>
+    <w:p>
+      <w:pPr>
+        <w:pStyle w:val="ListParagraph"/>
+      </w:pPr>
+    </w:p>
     <w:p>
       <w:pPr>
         <w:pStyle w:val="ListParagraph"/>
@@ -40,11 +57,21 @@
     </w:p>
     <w:p>
       <w:pPr>
-        <w:ind w:left="720"/>
+        <w:pStyle w:val="ListParagraph"/>
       </w:pPr>
       <w:r>
         <w:t>Note: Visual Studio 2017 was used to complete the solution</w:t>
       </w:r>
+      <w:r>
+        <w:t>.</w:t>
+      </w:r>
+    </w:p>
+    <w:p>
+      <w:pPr>
+        <w:pStyle w:val="ListParagraph"/>
+      </w:pPr>
+      <w:bookmarkStart w:id="0" w:name="_GoBack"/>
+      <w:bookmarkEnd w:id="0"/>
     </w:p>
     <w:p>
       <w:pPr>
@@ -84,7 +111,7 @@
                     </pic:cNvPicPr>
                   </pic:nvPicPr>
                   <pic:blipFill>
-                    <a:blip r:embed="rId7">
+                    <a:blip r:embed="rId8">
                       <a:extLst>
                         <a:ext uri="{28A0092B-C50C-407E-A947-70E740481C1C}">
                           <a14:useLocalDpi xmlns:a14="http://schemas.microsoft.com/office/drawing/2010/main" val="0"/>
@@ -115,8 +142,6 @@
           </wp:inline>
         </w:drawing>
       </w:r>
-      <w:bookmarkStart w:id="0" w:name="_GoBack"/>
-      <w:bookmarkEnd w:id="0"/>
     </w:p>
     <w:p>
       <w:pPr>
@@ -195,7 +220,7 @@
           <w:numId w:val="1"/>
         </w:numPr>
       </w:pPr>
-      <w:hyperlink r:id="rId8" w:history="1">
+      <w:hyperlink r:id="rId9" w:history="1">
         <w:r>
           <w:rPr>
             <w:rStyle w:val="Hyperlink"/>
@@ -249,7 +274,7 @@
                     </pic:cNvPicPr>
                   </pic:nvPicPr>
                   <pic:blipFill>
-                    <a:blip r:embed="rId9" cstate="print">
+                    <a:blip r:embed="rId10" cstate="print">
                       <a:extLst>
                         <a:ext uri="{28A0092B-C50C-407E-A947-70E740481C1C}">
                           <a14:useLocalDpi xmlns:a14="http://schemas.microsoft.com/office/drawing/2010/main" val="0"/>
@@ -365,7 +390,7 @@
                     </pic:cNvPicPr>
                   </pic:nvPicPr>
                   <pic:blipFill>
-                    <a:blip r:embed="rId10" cstate="print">
+                    <a:blip r:embed="rId11" cstate="print">
                       <a:extLst>
                         <a:ext uri="{28A0092B-C50C-407E-A947-70E740481C1C}">
                           <a14:useLocalDpi xmlns:a14="http://schemas.microsoft.com/office/drawing/2010/main" val="0"/>
@@ -445,7 +470,7 @@
                     </pic:cNvPicPr>
                   </pic:nvPicPr>
                   <pic:blipFill>
-                    <a:blip r:embed="rId11">
+                    <a:blip r:embed="rId12">
                       <a:extLst>
                         <a:ext uri="{28A0092B-C50C-407E-A947-70E740481C1C}">
                           <a14:useLocalDpi xmlns:a14="http://schemas.microsoft.com/office/drawing/2010/main" val="0"/>
@@ -576,7 +601,7 @@
                     </pic:cNvPicPr>
                   </pic:nvPicPr>
                   <pic:blipFill>
-                    <a:blip r:embed="rId12">
+                    <a:blip r:embed="rId13">
                       <a:extLst>
                         <a:ext uri="{28A0092B-C50C-407E-A947-70E740481C1C}">
                           <a14:useLocalDpi xmlns:a14="http://schemas.microsoft.com/office/drawing/2010/main" val="0"/>
@@ -652,7 +677,7 @@
                     </pic:cNvPicPr>
                   </pic:nvPicPr>
                   <pic:blipFill>
-                    <a:blip r:embed="rId13">
+                    <a:blip r:embed="rId14">
                       <a:extLst>
                         <a:ext uri="{28A0092B-C50C-407E-A947-70E740481C1C}">
                           <a14:useLocalDpi xmlns:a14="http://schemas.microsoft.com/office/drawing/2010/main" val="0"/>
@@ -729,7 +754,7 @@
                     </pic:cNvPicPr>
                   </pic:nvPicPr>
                   <pic:blipFill>
-                    <a:blip r:embed="rId14">
+                    <a:blip r:embed="rId15">
                       <a:extLst>
                         <a:ext uri="{28A0092B-C50C-407E-A947-70E740481C1C}">
                           <a14:useLocalDpi xmlns:a14="http://schemas.microsoft.com/office/drawing/2010/main" val="0"/>
@@ -817,7 +842,7 @@
                     </pic:cNvPicPr>
                   </pic:nvPicPr>
                   <pic:blipFill>
-                    <a:blip r:embed="rId15">
+                    <a:blip r:embed="rId16">
                       <a:extLst>
                         <a:ext uri="{28A0092B-C50C-407E-A947-70E740481C1C}">
                           <a14:useLocalDpi xmlns:a14="http://schemas.microsoft.com/office/drawing/2010/main" val="0"/>
@@ -1003,7 +1028,7 @@
       </w:pPr>
     </w:p>
     <w:sectPr>
-      <w:headerReference w:type="default" r:id="rId16"/>
+      <w:headerReference w:type="default" r:id="rId17"/>
       <w:pgSz w:w="12240" w:h="15840"/>
       <w:pgMar w:top="1440" w:right="1440" w:bottom="900" w:left="1440" w:header="720" w:footer="720" w:gutter="0"/>
       <w:cols w:space="720"/>

</xml_diff>